<commit_message>
add test to EmailAddressTest
</commit_message>
<xml_diff>
--- a/docs/homework/HW03.docx
+++ b/docs/homework/HW03.docx
@@ -9,11 +9,7 @@
       </w:pPr>
       <w:r>
         <w:rPr/>
-        <w:t>ADAP CW#0</w:t>
-      </w:r>
-      <w:r>
-        <w:rPr/>
-        <w:t>4</w:t>
+        <w:t>ADAP CW#04</w:t>
       </w:r>
     </w:p>
     <w:p>
@@ -110,15 +106,7 @@
         <w:rPr/>
         <w:t>This week’s tag:</w:t>
         <w:tab/>
-        <w:t>adap-hw0</w:t>
-      </w:r>
-      <w:r>
-        <w:rPr/>
-        <w:t>3</w:t>
-      </w:r>
-      <w:r>
-        <w:rPr/>
-        <w:t xml:space="preserve"> on master</w:t>
+        <w:t>adap-hw03 on master</w:t>
       </w:r>
     </w:p>
     <w:p>
@@ -141,19 +129,7 @@
           <w:rPr>
             <w:rStyle w:val="InternetLink"/>
           </w:rPr>
-          <w:t>https://github.com/ModischFabrications/wahlzeit/compare/adap-hw0</w:t>
-        </w:r>
-        <w:r>
-          <w:rPr>
-            <w:rStyle w:val="InternetLink"/>
-          </w:rPr>
-          <w:t>2</w:t>
-        </w:r>
-        <w:r>
-          <w:rPr>
-            <w:rStyle w:val="InternetLink"/>
-          </w:rPr>
-          <w:t>...adap-hw0</w:t>
+          <w:t>https://github.com/ModischFabrications/wahlzeit/compare/adap-hw02...adap-hw0</w:t>
         </w:r>
       </w:hyperlink>
       <w:r>
@@ -357,6 +333,30 @@
       </w:pPr>
       <w:r>
         <w:rPr/>
+        <w:t xml:space="preserve">Dann habe ich mich in die Klasse „EmailAddress.java“ eingelesen, um ein Gefühl für die Funktionen zu bekommen. Dann habe ich diese Funktionen mit den bisherigen Tests verglichen und mich für einen Test der Gleichheit entschieden, da diese Funktion essentiell für fast jede Anwendung ist. </w:t>
+      </w:r>
+    </w:p>
+    <w:p>
+      <w:pPr>
+        <w:pStyle w:val="TextBody"/>
+        <w:rPr/>
+      </w:pPr>
+      <w:r>
+        <w:rPr>
+          <w:lang w:val="en-DE"/>
+        </w:rPr>
+        <w:t>Beim Test der Adressklasse erstelle ich zwei (nach String) identische Email-Adressen und prüfe beide auf Gleichheit.</w:t>
+      </w:r>
+    </w:p>
+    <w:p>
+      <w:pPr>
+        <w:pStyle w:val="TextBody"/>
+        <w:rPr>
+          <w:lang w:val="en-DE"/>
+        </w:rPr>
+      </w:pPr>
+      <w:r>
+        <w:rPr/>
       </w:r>
     </w:p>
     <w:p>
@@ -374,12 +374,76 @@
     <w:p>
       <w:pPr>
         <w:pStyle w:val="TextBody"/>
+        <w:rPr/>
+      </w:pPr>
+      <w:r>
+        <w:rPr/>
+        <w:t>Add a new test case to EmailAddressTest</w:t>
+      </w:r>
+    </w:p>
+    <w:p>
+      <w:pPr>
+        <w:pStyle w:val="TextBody"/>
+        <w:rPr/>
+      </w:pPr>
+      <w:r>
+        <w:rPr/>
+        <w:t>Add a new test case to EmailServiceTest</w:t>
+      </w:r>
+    </w:p>
+    <w:p>
+      <w:pPr>
+        <w:pStyle w:val="TextBody"/>
+        <w:rPr/>
+      </w:pPr>
+      <w:r>
+        <w:rPr/>
+        <w:t>Create an EmailService test suite for testing the email service</w:t>
+      </w:r>
+    </w:p>
+    <w:p>
+      <w:pPr>
+        <w:pStyle w:val="TextBody"/>
+        <w:rPr/>
+      </w:pPr>
+      <w:r>
+        <w:rPr/>
+        <w:t>Integrate all test cases into an overall Wahlzeit test suite “AllTests.java”</w:t>
+      </w:r>
+    </w:p>
+    <w:p>
+      <w:pPr>
+        <w:pStyle w:val="TextBody"/>
+        <w:rPr/>
+      </w:pPr>
+      <w:r>
+        <w:rPr/>
+        <w:t>Adjust Gradle test task in build.gradle file, so that “AllTests.java” will be used instead of the wildcard filter</w:t>
+      </w:r>
+    </w:p>
+    <w:p>
+      <w:pPr>
+        <w:pStyle w:val="TextBody"/>
+        <w:rPr/>
+      </w:pPr>
+      <w:r>
         <w:rPr>
           <w:lang w:val="en-DE"/>
         </w:rPr>
-      </w:pPr>
-      <w:r>
-        <w:rPr/>
+        <w:t>...</w:t>
+      </w:r>
+    </w:p>
+    <w:p>
+      <w:pPr>
+        <w:pStyle w:val="TextBody"/>
+        <w:rPr>
+          <w:lang w:val="en-DE"/>
+        </w:rPr>
+      </w:pPr>
+      <w:r>
+        <w:rPr>
+          <w:lang w:val="en-DE"/>
+        </w:rPr>
       </w:r>
     </w:p>
     <w:p>
@@ -1241,6 +1305,19 @@
       <w:effect w:val="none"/>
     </w:rPr>
   </w:style>
+  <w:style w:type="character" w:styleId="ListLabel14">
+    <w:name w:val="ListLabel 14"/>
+    <w:qFormat/>
+    <w:rPr/>
+  </w:style>
+  <w:style w:type="character" w:styleId="ListLabel15">
+    <w:name w:val="ListLabel 15"/>
+    <w:qFormat/>
+    <w:rPr>
+      <w:b/>
+      <w:bCs/>
+    </w:rPr>
+  </w:style>
   <w:style w:type="paragraph" w:styleId="Heading" w:customStyle="1">
     <w:name w:val="Heading"/>
     <w:basedOn w:val="Normal"/>

</xml_diff>

<commit_message>
add test for empty fields to EmailServiceTest
</commit_message>
<xml_diff>
--- a/docs/homework/HW03.docx
+++ b/docs/homework/HW03.docx
@@ -345,18 +345,40 @@
         <w:rPr>
           <w:lang w:val="en-DE"/>
         </w:rPr>
-        <w:t>Beim Test der Adressklasse erstelle ich zwei (nach String) identische Email-Adressen und prüfe beide auf Gleichheit.</w:t>
-      </w:r>
-    </w:p>
-    <w:p>
-      <w:pPr>
-        <w:pStyle w:val="TextBody"/>
+        <w:t xml:space="preserve">Beim Test der Adressklasse erstelle ich zwei (nach String) identische Email-Adressen und prüfe beide auf Gleichheit. </w:t>
+      </w:r>
+      <w:r>
         <w:rPr>
           <w:lang w:val="en-DE"/>
         </w:rPr>
-      </w:pPr>
-      <w:r>
-        <w:rPr/>
+        <w:t>Ich habe die Methode wie in der Übung besprochen mit “@Test” markiert und mit “test” prefixed, bin allerdings auch überrascht, das das nicht bei den anderen Methoden der Fall ist (Legacy?). Diesen Test habe ich vor dem Commit ausgeführt, um dessen Lauffähigkeit und den Match zur aktuellen Implementierung zu überprüfen.</w:t>
+      </w:r>
+    </w:p>
+    <w:p>
+      <w:pPr>
+        <w:pStyle w:val="TextBody"/>
+        <w:rPr>
+          <w:lang w:val="en-DE"/>
+        </w:rPr>
+      </w:pPr>
+      <w:r>
+        <w:rPr>
+          <w:lang w:val="en-DE"/>
+        </w:rPr>
+        <w:t xml:space="preserve">Für den Service habe ich einen Test für leere Mailadressen implementiert, formal war das wieder die gleiche Bearbeitung wie beim letzten. Hier habe ich zusätzlich eine “message” eingefügt, um den Entwickler auf den Soll-Zustand hinzuweisen. In diesem Rahmen habe ich einen zusätzlichen, nicht geforderten Test auf ein leeres “Subject” eingefügt, es sind dennoch viele Tests nicht implementiert, die für eine formal vollständige Test-Suite implementiert sein sollten. </w:t>
+      </w:r>
+    </w:p>
+    <w:p>
+      <w:pPr>
+        <w:pStyle w:val="TextBody"/>
+        <w:rPr>
+          <w:lang w:val="en-DE"/>
+        </w:rPr>
+      </w:pPr>
+      <w:r>
+        <w:rPr>
+          <w:lang w:val="en-DE"/>
+        </w:rPr>
       </w:r>
     </w:p>
     <w:p>
@@ -1318,6 +1340,19 @@
       <w:bCs/>
     </w:rPr>
   </w:style>
+  <w:style w:type="character" w:styleId="ListLabel16">
+    <w:name w:val="ListLabel 16"/>
+    <w:qFormat/>
+    <w:rPr/>
+  </w:style>
+  <w:style w:type="character" w:styleId="ListLabel17">
+    <w:name w:val="ListLabel 17"/>
+    <w:qFormat/>
+    <w:rPr>
+      <w:b/>
+      <w:bCs/>
+    </w:rPr>
+  </w:style>
   <w:style w:type="paragraph" w:styleId="Heading" w:customStyle="1">
     <w:name w:val="Heading"/>
     <w:basedOn w:val="Normal"/>

</xml_diff>

<commit_message>
add first example of AllTests.java
</commit_message>
<xml_diff>
--- a/docs/homework/HW03.docx
+++ b/docs/homework/HW03.docx
@@ -30,7 +30,7 @@
       <w:pPr>
         <w:pStyle w:val="TextBody"/>
         <w:tabs>
-          <w:tab w:val="clear" w:pos="567"/>
+          <w:tab w:val="clear" w:pos="720"/>
           <w:tab w:val="left" w:pos="2266" w:leader="none"/>
         </w:tabs>
         <w:rPr>
@@ -56,7 +56,7 @@
       <w:pPr>
         <w:pStyle w:val="TextBody"/>
         <w:tabs>
-          <w:tab w:val="clear" w:pos="567"/>
+          <w:tab w:val="clear" w:pos="720"/>
           <w:tab w:val="left" w:pos="2266" w:leader="none"/>
         </w:tabs>
         <w:rPr/>
@@ -97,7 +97,7 @@
       <w:pPr>
         <w:pStyle w:val="TextBody"/>
         <w:tabs>
-          <w:tab w:val="clear" w:pos="567"/>
+          <w:tab w:val="clear" w:pos="720"/>
           <w:tab w:val="left" w:pos="2266" w:leader="none"/>
         </w:tabs>
         <w:rPr/>
@@ -113,7 +113,7 @@
       <w:pPr>
         <w:pStyle w:val="TextBody"/>
         <w:tabs>
-          <w:tab w:val="clear" w:pos="567"/>
+          <w:tab w:val="clear" w:pos="720"/>
           <w:tab w:val="left" w:pos="4527" w:leader="none"/>
         </w:tabs>
         <w:ind w:left="2261" w:hanging="2261"/>
@@ -141,7 +141,7 @@
       <w:pPr>
         <w:pStyle w:val="TextBody"/>
         <w:tabs>
-          <w:tab w:val="clear" w:pos="567"/>
+          <w:tab w:val="clear" w:pos="720"/>
           <w:tab w:val="left" w:pos="4527" w:leader="none"/>
         </w:tabs>
         <w:ind w:left="2261" w:hanging="2261"/>
@@ -183,7 +183,7 @@
       <w:pPr>
         <w:pStyle w:val="TextBody"/>
         <w:tabs>
-          <w:tab w:val="clear" w:pos="567"/>
+          <w:tab w:val="clear" w:pos="720"/>
           <w:tab w:val="left" w:pos="2266" w:leader="none"/>
         </w:tabs>
         <w:rPr/>
@@ -268,10 +268,15 @@
       <w:pPr>
         <w:pStyle w:val="TextBody"/>
         <w:ind w:left="0" w:hanging="0"/>
-        <w:rPr/>
-      </w:pPr>
-      <w:r>
-        <w:rPr/>
+        <w:rPr>
+          <w:lang w:val="en-DE"/>
+        </w:rPr>
+      </w:pPr>
+      <w:r>
+        <w:rPr>
+          <w:lang w:val="en-DE"/>
+        </w:rPr>
+        <w:t>EmailTestSuite, AllTests</w:t>
       </w:r>
     </w:p>
     <w:p>
@@ -358,37 +363,45 @@
         <w:rPr>
           <w:lang w:val="en-DE"/>
         </w:rPr>
-        <w:t xml:space="preserve">Für den Service habe ich einen Test für leere Mailadressen implementiert, formal war das wieder die gleiche Bearbeitung wie beim letzten. Hier habe ich zusätzlich eine “message” eingefügt, um den Entwickler auf den Soll-Zustand hinzuweisen. In diesem Rahmen habe ich einen zusätzlichen, nicht geforderten Test auf ein leeres “Subject” eingefügt, es sind dennoch viele Tests nicht implementiert, die für eine formal vollständige Test-Suite implementiert sein sollten. </w:t>
-      </w:r>
-      <w:r>
+        <w:t>Für den Service habe ich einen Test für leere Mailadressen implementiert, formal war das wieder die gleiche Bearbeitung wie beim letzten. Hier habe ich zusätzlich eine “message” eingefügt, um den Entwickler auf den Soll-Zustand hinzuweisen. In diesem Rahmen habe ich einen zusätzlichen, nicht geforderten Test auf ein leeres “Subject” eingefügt, es sind dennoch viele Tests nicht implementiert, die für eine formal vollständige Test-Suite implementiert sein sollten. Idealerweise sollten die existierenden Tests auch weiter zerlegt werden, um die Präzision der Tests zu erhöhen.</w:t>
+      </w:r>
+    </w:p>
+    <w:p>
+      <w:pPr>
+        <w:pStyle w:val="TextBody"/>
         <w:rPr>
           <w:lang w:val="en-DE"/>
         </w:rPr>
-        <w:t>Idealerweise sollten die existierenden Tests auch weiter zerlegt werden, um die Präzision der Tests zu erhöhen.</w:t>
-      </w:r>
-    </w:p>
-    <w:p>
-      <w:pPr>
-        <w:pStyle w:val="TextBody"/>
+      </w:pPr>
+      <w:r>
         <w:rPr>
           <w:lang w:val="en-DE"/>
         </w:rPr>
-      </w:pPr>
-      <w:r>
+        <w:t>Für die Test-Suites habe ich ein eigenes package angelegt, um eine transparente, übersichtliche Struktur zu schaffen. Hier habe ich zuerst einen Testcase für die Email-Dienste angelegt, um Featureorientiert alles zu Emails zu testen. Diese Suite und alle anderen Tests habe ich dann in die allgemeine Test-Suite “AllTests” eingefügt. Hier sollten weitere Suites als Zwischenebene eingeführt werden, um einen modulareren Aufbau zu erhalten.</w:t>
+      </w:r>
+    </w:p>
+    <w:p>
+      <w:pPr>
+        <w:pStyle w:val="TextBody"/>
         <w:rPr>
           <w:lang w:val="en-DE"/>
         </w:rPr>
-      </w:r>
-    </w:p>
-    <w:p>
-      <w:pPr>
-        <w:pStyle w:val="TextBody"/>
-        <w:rPr/>
       </w:pPr>
       <w:r>
         <w:rPr>
           <w:lang w:val="en-DE"/>
         </w:rPr>
+      </w:r>
+    </w:p>
+    <w:p>
+      <w:pPr>
+        <w:pStyle w:val="TextBody"/>
+        <w:rPr/>
+      </w:pPr>
+      <w:r>
+        <w:rPr>
+          <w:lang w:val="en-DE"/>
+        </w:rPr>
         <w:t>...</w:t>
       </w:r>
     </w:p>
@@ -399,16 +412,6 @@
       </w:pPr>
       <w:r>
         <w:rPr/>
-      </w:r>
-    </w:p>
-    <w:p>
-      <w:pPr>
-        <w:pStyle w:val="TextBody"/>
-        <w:rPr/>
-      </w:pPr>
-      <w:r>
-        <w:rPr/>
-        <w:t>Create an EmailService test suite for testing the email service</w:t>
       </w:r>
     </w:p>
     <w:p>
@@ -532,11 +535,7 @@
       </w:pPr>
       <w:r>
         <w:rPr/>
-        <w:t xml:space="preserve">Sinnvolle externe Systeme wären der Datenbankzugriff, um Fehlaufrufe ins Produktivsystem zu vermeiden und die Testzeit zu reduzieren. </w:t>
-      </w:r>
-      <w:r>
-        <w:rPr/>
-        <w:t>Genauso wäre es sinnvoll die Persistenzebene zu mocken, um die Isolation zu verstärken und setups/teardowns zu minimieren. Auch Oberflächeninteraktionen sollten (wo sinnvoll) gemockt werden, da diese aufwendig zu automatisieren und latenzbehaftet sind (Test Automation Pyramid).</w:t>
+        <w:t>Sinnvolle externe Systeme wären der Datenbankzugriff, um Fehlaufrufe ins Produktivsystem zu vermeiden und die Testzeit zu reduzieren. Genauso wäre es sinnvoll die Persistenzebene zu mocken, um die Isolation zu verstärken und setups/teardowns zu minimieren. Auch Oberflächeninteraktionen sollten (wo sinnvoll) gemockt werden, da diese aufwendig zu automatisieren und latenzbehaftet sind (Test Automation Pyramid).</w:t>
       </w:r>
     </w:p>
     <w:p>
@@ -1642,6 +1641,19 @@
       <w:bCs/>
     </w:rPr>
   </w:style>
+  <w:style w:type="character" w:styleId="ListLabel20">
+    <w:name w:val="ListLabel 20"/>
+    <w:qFormat/>
+    <w:rPr/>
+  </w:style>
+  <w:style w:type="character" w:styleId="ListLabel21">
+    <w:name w:val="ListLabel 21"/>
+    <w:qFormat/>
+    <w:rPr>
+      <w:b/>
+      <w:bCs/>
+    </w:rPr>
+  </w:style>
   <w:style w:type="paragraph" w:styleId="Heading" w:customStyle="1">
     <w:name w:val="Heading"/>
     <w:basedOn w:val="Normal"/>

</xml_diff>